<commit_message>
Add composer and export to docx!!!
</commit_message>
<xml_diff>
--- a/test.docx
+++ b/test.docx
@@ -4,214 +4,87 @@
   <w:body>
     <w:p>
       <w:pPr>
+        <w:jc w:val="right"/>
         <w:rPr>
+          <w:b/>
+        </w:rPr>
+      </w:pPr>
+      <w:r>
+        <w:rPr>
+          <w:b/>
+        </w:rPr>
+        <w:t>Договор на ПИВО номер ${</w:t>
+      </w:r>
+      <w:r>
+        <w:rPr>
+          <w:b/>
           <w:lang w:val="en-US"/>
         </w:rPr>
-      </w:pPr>
+        <w:t>test</w:t>
+      </w:r>
       <w:r>
         <w:rPr>
-          <w:lang w:val="en-US"/>
+          <w:b/>
         </w:rPr>
-        <w:t>SUBJECT_NAME</w:t>
+        <w:t xml:space="preserve">} </w:t>
+      </w:r>
+    </w:p>
+    <w:p>
+      <w:r>
+        <w:t xml:space="preserve">Подпись лица </w:t>
+      </w:r>
+      <w:r>
+        <w:t>${test</w:t>
+      </w:r>
+      <w:r>
+        <w:t>1</w:t>
+      </w:r>
+      <w:r>
+        <w:t>}</w:t>
       </w:r>
     </w:p>
     <w:p>
       <w:pPr>
-        <w:rPr>
-          <w:lang w:val="en-US"/>
-        </w:rPr>
+        <w:jc w:val="center"/>
       </w:pPr>
       <w:r>
-        <w:rPr>
-          <w:lang w:val="en-US"/>
-        </w:rPr>
-        <w:t>s123</w:t>
+        <w:t>Подпись лица ${te</w:t>
+      </w:r>
+      <w:r>
+        <w:t>1</w:t>
+      </w:r>
+      <w:bookmarkStart w:id="0" w:name="_GoBack"/>
+      <w:bookmarkEnd w:id="0"/>
+      <w:r>
+        <w:t>st}</w:t>
       </w:r>
     </w:p>
     <w:p>
       <w:pPr>
-        <w:rPr>
-          <w:lang w:val="en-US"/>
-        </w:rPr>
+        <w:jc w:val="right"/>
       </w:pPr>
       <w:r>
-        <w:rPr>
-          <w:lang w:val="en-US"/>
-        </w:rPr>
-        <w:t>s123</w:t>
+        <w:t>Подпись лица ${test}</w:t>
       </w:r>
     </w:p>
     <w:p>
       <w:pPr>
-        <w:rPr>
-          <w:lang w:val="en-US"/>
-        </w:rPr>
+        <w:jc w:val="right"/>
       </w:pPr>
       <w:r>
-        <w:rPr>
-          <w:lang w:val="en-US"/>
-        </w:rPr>
-        <w:t>s123</w:t>
+        <w:t>Подпись лица ${test}</w:t>
       </w:r>
     </w:p>
     <w:p>
-      <w:pPr>
-        <w:rPr>
-          <w:lang w:val="en-US"/>
-        </w:rPr>
-      </w:pPr>
-      <w:r>
-        <w:rPr>
-          <w:lang w:val="en-US"/>
-        </w:rPr>
-        <w:t>[</w:t>
-      </w:r>
-      <w:r>
-        <w:rPr>
-          <w:lang w:val="en-US"/>
-        </w:rPr>
-        <w:t>s123</w:t>
-      </w:r>
-      <w:r>
-        <w:rPr>
-          <w:lang w:val="en-US"/>
-        </w:rPr>
-        <w:t>]</w:t>
-      </w:r>
-      <w:r>
-        <w:rPr>
-          <w:lang w:val="en-US"/>
-        </w:rPr>
-        <w:t xml:space="preserve"> </w:t>
-      </w:r>
-      <w:r>
-        <w:rPr>
-          <w:lang w:val="en-US"/>
-        </w:rPr>
-        <w:t>[</w:t>
-      </w:r>
-      <w:r>
-        <w:rPr>
-          <w:lang w:val="en-US"/>
-        </w:rPr>
-        <w:t>s123</w:t>
-      </w:r>
-      <w:r>
-        <w:rPr>
-          <w:lang w:val="en-US"/>
-        </w:rPr>
-        <w:t>]</w:t>
-      </w:r>
-      <w:r>
-        <w:rPr>
-          <w:lang w:val="en-US"/>
-        </w:rPr>
-        <w:t xml:space="preserve"> </w:t>
-      </w:r>
-      <w:r>
-        <w:rPr>
-          <w:lang w:val="en-US"/>
-        </w:rPr>
-        <w:t>[SUBJECT_NAME1]</w:t>
-      </w:r>
-      <w:r>
-        <w:rPr>
-          <w:lang w:val="en-US"/>
-        </w:rPr>
-        <w:t xml:space="preserve"> </w:t>
-      </w:r>
-      <w:r>
-        <w:rPr>
-          <w:lang w:val="en-US"/>
-        </w:rPr>
-        <w:t>[SUBJECT_NAME1]</w:t>
-      </w:r>
-    </w:p>
-    <w:p>
-      <w:pPr>
-        <w:rPr>
-          <w:lang w:val="en-US"/>
-        </w:rPr>
-      </w:pPr>
-      <w:r>
-        <w:rPr>
-          <w:lang w:val="en-US"/>
-        </w:rPr>
-        <w:t>[</w:t>
-      </w:r>
-      <w:r>
-        <w:rPr>
-          <w:lang w:val="en-US"/>
-        </w:rPr>
-        <w:t>s12</w:t>
-      </w:r>
-      <w:r>
-        <w:rPr>
-          <w:lang w:val="en-US"/>
-        </w:rPr>
-        <w:t>4</w:t>
-      </w:r>
-      <w:r>
-        <w:rPr>
-          <w:lang w:val="en-US"/>
-        </w:rPr>
-        <w:t>]</w:t>
-      </w:r>
-    </w:p>
-    <w:p>
-      <w:pPr>
-        <w:rPr>
-          <w:lang w:val="en-US"/>
-        </w:rPr>
-      </w:pPr>
-      <w:r>
-        <w:rPr>
-          <w:lang w:val="en-US"/>
-        </w:rPr>
-        <w:t>[s124]</w:t>
-      </w:r>
-    </w:p>
-    <w:p>
-      <w:pPr>
-        <w:rPr>
-          <w:lang w:val="en-US"/>
-        </w:rPr>
-      </w:pPr>
-      <w:r>
-        <w:rPr>
-          <w:lang w:val="en-US"/>
-        </w:rPr>
-        <w:t>s124</w:t>
-      </w:r>
-      <w:r>
-        <w:rPr>
-          <w:lang w:val="en-US"/>
-        </w:rPr>
-        <w:t xml:space="preserve"> </w:t>
-      </w:r>
-      <w:proofErr w:type="spellStart"/>
-      <w:r>
-        <w:rPr>
-          <w:lang w:val="en-US"/>
-        </w:rPr>
-        <w:t>s124</w:t>
-      </w:r>
-      <w:proofErr w:type="spellEnd"/>
-    </w:p>
-    <w:p>
-      <w:pPr>
-        <w:rPr>
-          <w:lang w:val="en-US"/>
-        </w:rPr>
-      </w:pPr>
-      <w:r>
-        <w:rPr>
-          <w:lang w:val="en-US"/>
-        </w:rPr>
-        <w:t>s123 [s124]</w:t>
-      </w:r>
-      <w:bookmarkStart w:id="0" w:name="_GoBack"/>
-      <w:bookmarkEnd w:id="0"/>
+      <w:r>
+        <w:t>Подпись лица ${test</w:t>
+      </w:r>
+      <w:r>
+        <w:t>1</w:t>
+      </w:r>
+      <w:r>
+        <w:t>}</w:t>
+      </w:r>
     </w:p>
     <w:sectPr>
       <w:pgSz w:w="12240" w:h="15840"/>

</xml_diff>